<commit_message>
lab 1 report done
</commit_message>
<xml_diff>
--- a/2sem_lab1/1_lab_report.docx
+++ b/2sem_lab1/1_lab_report.docx
@@ -222,12 +222,12 @@
     </w:p>
     <w:p>
       <w:pPr>
-        <w:pStyle w:val="21"/>
+        <w:pStyle w:val="22"/>
         <w:spacing w:line="360" w:lineRule="auto"/>
         <w:ind w:firstLine="0"/>
         <w:jc w:val="center"/>
         <w:rPr>
-          <w:rStyle w:val="23"/>
+          <w:rStyle w:val="24"/>
           <w:b/>
           <w:bCs/>
           <w:caps/>
@@ -238,7 +238,7 @@
       </w:pPr>
       <w:r>
         <w:rPr>
-          <w:rStyle w:val="23"/>
+          <w:rStyle w:val="24"/>
           <w:b/>
           <w:bCs/>
           <w:color w:val="auto"/>
@@ -333,7 +333,7 @@
       </w:pPr>
       <w:r>
         <w:rPr>
-          <w:rStyle w:val="23"/>
+          <w:rStyle w:val="24"/>
           <w:b/>
           <w:bCs/>
           <w:smallCaps w:val="0"/>
@@ -344,7 +344,7 @@
       </w:r>
       <w:r>
         <w:rPr>
-          <w:rStyle w:val="23"/>
+          <w:rStyle w:val="24"/>
           <w:b/>
           <w:bCs/>
           <w:smallCaps w:val="0"/>
@@ -356,7 +356,7 @@
       </w:r>
       <w:r>
         <w:rPr>
-          <w:rStyle w:val="23"/>
+          <w:rStyle w:val="24"/>
           <w:rFonts w:hint="default"/>
           <w:b/>
           <w:bCs/>
@@ -369,7 +369,7 @@
       </w:r>
       <w:r>
         <w:rPr>
-          <w:rStyle w:val="23"/>
+          <w:rStyle w:val="24"/>
           <w:b/>
           <w:bCs/>
           <w:smallCaps w:val="0"/>
@@ -590,14 +590,6 @@
         </w:tc>
       </w:tr>
       <w:tr>
-        <w:tblPrEx>
-          <w:tblCellMar>
-            <w:top w:w="0" w:type="dxa"/>
-            <w:left w:w="108" w:type="dxa"/>
-            <w:bottom w:w="0" w:type="dxa"/>
-            <w:right w:w="108" w:type="dxa"/>
-          </w:tblCellMar>
-        </w:tblPrEx>
         <w:trPr>
           <w:trHeight w:val="687" w:hRule="atLeast"/>
         </w:trPr>
@@ -918,7 +910,7 @@
         </w:p>
         <w:p>
           <w:pPr>
-            <w:pStyle w:val="38"/>
+            <w:pStyle w:val="39"/>
             <w:tabs>
               <w:tab w:val="right" w:leader="dot" w:pos="9026"/>
             </w:tabs>
@@ -1044,7 +1036,7 @@
         </w:p>
         <w:p>
           <w:pPr>
-            <w:pStyle w:val="38"/>
+            <w:pStyle w:val="39"/>
             <w:tabs>
               <w:tab w:val="right" w:leader="dot" w:pos="9026"/>
             </w:tabs>
@@ -1173,7 +1165,7 @@
         </w:p>
         <w:p>
           <w:pPr>
-            <w:pStyle w:val="38"/>
+            <w:pStyle w:val="39"/>
             <w:tabs>
               <w:tab w:val="right" w:leader="dot" w:pos="9026"/>
             </w:tabs>
@@ -1284,7 +1276,7 @@
         </w:p>
         <w:p>
           <w:pPr>
-            <w:pStyle w:val="38"/>
+            <w:pStyle w:val="39"/>
             <w:tabs>
               <w:tab w:val="right" w:leader="dot" w:pos="9026"/>
             </w:tabs>
@@ -1431,8 +1423,8 @@
       <w:pPr>
         <w:pStyle w:val="2"/>
       </w:pPr>
-      <w:bookmarkStart w:id="0" w:name="_Toc1069"/>
-      <w:bookmarkStart w:id="1" w:name="_Toc32389"/>
+      <w:bookmarkStart w:id="0" w:name="_Toc32389"/>
+      <w:bookmarkStart w:id="1" w:name="_Toc1069"/>
       <w:bookmarkStart w:id="2" w:name="_Toc84794154"/>
       <w:bookmarkStart w:id="3" w:name="_Toc84794096"/>
       <w:r>
@@ -1458,55 +1450,28 @@
         <w:t>Реализовать двоичное дерево поиска, красно-черное дерево и АВЛ-дерево. Сравнить длины деревьев на случайном наборе входных данных, распределенных равномерно и экспоненциально. Сравнить временные затраты на балансировку для красно-черного и АВЛ-дерева. Отчёт должен содержать графики.</w:t>
       </w:r>
     </w:p>
+    <w:bookmarkEnd w:id="2"/>
+    <w:bookmarkEnd w:id="3"/>
     <w:p>
       <w:pPr>
         <w:pStyle w:val="2"/>
         <w:bidi w:val="0"/>
       </w:pPr>
+      <w:bookmarkStart w:id="5" w:name="_Toc29060"/>
+      <w:bookmarkStart w:id="6" w:name="_Toc84794155"/>
+      <w:bookmarkStart w:id="7" w:name="_Toc84794098"/>
       <w:r>
         <w:rPr>
           <w:lang w:val="ru-RU"/>
         </w:rPr>
-        <w:t>Описание</w:t>
+        <w:t>Теоретические</w:t>
       </w:r>
       <w:r>
         <w:rPr>
           <w:rFonts w:hint="default"/>
           <w:lang w:val="ru-RU"/>
         </w:rPr>
-        <w:t xml:space="preserve"> методов</w:t>
-      </w:r>
-      <w:bookmarkEnd w:id="2"/>
-      <w:bookmarkEnd w:id="3"/>
-      <w:bookmarkStart w:id="5" w:name="_Toc29060"/>
-      <w:bookmarkStart w:id="6" w:name="_Toc84794098"/>
-      <w:bookmarkStart w:id="7" w:name="_Toc84794155"/>
-      <w:r>
-        <w:rPr>
-          <w:rFonts w:hint="default"/>
-          <w:lang w:val="en-US"/>
-        </w:rPr>
-        <w:t xml:space="preserve"> </w:t>
-      </w:r>
-      <w:r>
-        <w:rPr>
-          <w:rFonts w:hint="default"/>
-          <w:lang w:val="ru-RU"/>
-        </w:rPr>
-        <w:t>и о</w:t>
-      </w:r>
-      <w:r>
-        <w:rPr>
-          <w:lang w:val="ru-RU"/>
-        </w:rPr>
-        <w:t>ценка</w:t>
-      </w:r>
-      <w:r>
-        <w:rPr>
-          <w:rFonts w:hint="default"/>
-          <w:lang w:val="ru-RU"/>
-        </w:rPr>
-        <w:t xml:space="preserve"> временной сложности</w:t>
+        <w:t xml:space="preserve"> сведения</w:t>
       </w:r>
       <w:r>
         <w:t>.</w:t>
@@ -1514,7 +1479,134 @@
       <w:bookmarkEnd w:id="4"/>
       <w:bookmarkEnd w:id="5"/>
     </w:p>
-    <w:p/>
+    <w:p>
+      <w:pPr>
+        <w:rPr>
+          <w:rFonts w:hint="default"/>
+        </w:rPr>
+      </w:pPr>
+      <w:r>
+        <w:rPr>
+          <w:rFonts w:hint="default"/>
+          <w:b/>
+          <w:bCs/>
+        </w:rPr>
+        <w:t>Двоичное дерево поиска</w:t>
+      </w:r>
+      <w:r>
+        <w:rPr>
+          <w:rFonts w:hint="default"/>
+        </w:rPr>
+        <w:t xml:space="preserve"> (binary search tree, BST) — двоичное дерево, для которого выполняются следующие дополнительные условия (свойства дерева поиска):</w:t>
+      </w:r>
+    </w:p>
+    <w:p>
+      <w:pPr>
+        <w:numPr>
+          <w:ilvl w:val="0"/>
+          <w:numId w:val="1"/>
+        </w:numPr>
+        <w:tabs>
+          <w:tab w:val="clear" w:pos="425"/>
+        </w:tabs>
+        <w:ind w:left="420" w:leftChars="0" w:hanging="420" w:firstLineChars="0"/>
+        <w:rPr>
+          <w:rFonts w:hint="default"/>
+        </w:rPr>
+      </w:pPr>
+      <w:r>
+        <w:rPr>
+          <w:rFonts w:hint="default"/>
+        </w:rPr>
+        <w:t>оба поддерева — левое и правое — являются двоичными деревьями поиска;</w:t>
+      </w:r>
+    </w:p>
+    <w:p>
+      <w:pPr>
+        <w:numPr>
+          <w:ilvl w:val="0"/>
+          <w:numId w:val="1"/>
+        </w:numPr>
+        <w:tabs>
+          <w:tab w:val="clear" w:pos="425"/>
+        </w:tabs>
+        <w:ind w:left="420" w:leftChars="0" w:hanging="420" w:firstLineChars="0"/>
+      </w:pPr>
+      <w:r>
+        <w:rPr>
+          <w:rFonts w:hint="default"/>
+        </w:rPr>
+        <w:t>у всех узлов левого поддерева произвольного узла X значения ключей данных меньше либо равны, нежели значение ключа данных самого узла X;</w:t>
+      </w:r>
+    </w:p>
+    <w:p>
+      <w:pPr>
+        <w:numPr>
+          <w:ilvl w:val="0"/>
+          <w:numId w:val="1"/>
+        </w:numPr>
+        <w:tabs>
+          <w:tab w:val="clear" w:pos="425"/>
+        </w:tabs>
+        <w:ind w:left="420" w:leftChars="0" w:hanging="420" w:firstLineChars="0"/>
+      </w:pPr>
+      <w:r>
+        <w:rPr>
+          <w:rFonts w:hint="default"/>
+        </w:rPr>
+        <w:t>у всех узлов правого поддерева произвольного узла X значения ключей данных больше, нежели значение ключа данных самого узла X.</w:t>
+      </w:r>
+    </w:p>
+    <w:p>
+      <w:pPr>
+        <w:numPr>
+          <w:numId w:val="0"/>
+        </w:numPr>
+        <w:ind w:leftChars="0" w:firstLine="708" w:firstLineChars="0"/>
+        <w:rPr>
+          <w:rFonts w:hint="default"/>
+        </w:rPr>
+      </w:pPr>
+      <w:r>
+        <w:rPr>
+          <w:rFonts w:hint="default"/>
+          <w:b/>
+          <w:bCs/>
+        </w:rPr>
+        <w:t>Красно-чёрное дерево</w:t>
+      </w:r>
+      <w:r>
+        <w:rPr>
+          <w:rFonts w:hint="default"/>
+        </w:rPr>
+        <w:t xml:space="preserve"> (англ. red-black tree, RB tree) — один из видов самобалансирующихся двоичных деревьев поиска, гарантирующих логарифмический рост высоты дерева от числа узлов и позволяющее быстро выполнять основные операции дерева поиска: добавление, удаление и поиск узла. Сбалансированность достигается за счёт введения дополнительного атрибута узла дерева — «цвета». Этот атрибут может принимать одно из двух возможных значений — «чёрный» или «красный». </w:t>
+      </w:r>
+    </w:p>
+    <w:p>
+      <w:pPr>
+        <w:numPr>
+          <w:numId w:val="0"/>
+        </w:numPr>
+        <w:ind w:leftChars="0" w:firstLine="708" w:firstLineChars="0"/>
+        <w:rPr>
+          <w:rFonts w:hint="default"/>
+        </w:rPr>
+      </w:pPr>
+      <w:r>
+        <w:rPr>
+          <w:rFonts w:hint="default"/>
+          <w:b/>
+          <w:bCs/>
+        </w:rPr>
+        <w:t>АВЛ-дерево</w:t>
+      </w:r>
+      <w:r>
+        <w:rPr>
+          <w:rFonts w:hint="default"/>
+        </w:rPr>
+        <w:t xml:space="preserve"> — это прежде всего двоичное дерево поиска, ключи которого удовлетворяют стандартному свойству: ключ любого узла дерева не меньше любого ключа в левом поддереве данного узла и не больше любого ключа в правом поддереве этого узла. Это значит, что для поиска нужного ключа в АВЛ-дереве можно использовать стандартный алгоритм.</w:t>
+      </w:r>
+    </w:p>
     <w:p>
       <w:pPr>
         <w:pStyle w:val="2"/>
@@ -1525,10 +1617,17 @@
         <w:rPr>
           <w:lang w:val="ru-RU"/>
         </w:rPr>
-        <w:t>Пример</w:t>
-      </w:r>
-      <w:r>
-        <w:t xml:space="preserve"> работы программы.</w:t>
+        <w:t>Тесты</w:t>
+      </w:r>
+      <w:r>
+        <w:rPr>
+          <w:rFonts w:hint="default"/>
+          <w:lang w:val="ru-RU"/>
+        </w:rPr>
+        <w:t xml:space="preserve"> по времени</w:t>
+      </w:r>
+      <w:r>
+        <w:t>.</w:t>
       </w:r>
       <w:bookmarkEnd w:id="6"/>
       <w:bookmarkEnd w:id="7"/>
@@ -1536,16 +1635,220 @@
       <w:bookmarkEnd w:id="9"/>
     </w:p>
     <w:p>
+      <w:pPr>
+        <w:rPr>
+          <w:rFonts w:hint="default"/>
+          <w:lang w:val="en-US"/>
+        </w:rPr>
+      </w:pPr>
+      <w:r>
+        <w:rPr>
+          <w:rFonts w:hint="default"/>
+          <w:lang w:val="en-US"/>
+        </w:rPr>
+        <w:drawing>
+          <wp:inline distT="0" distB="0" distL="114300" distR="114300">
+            <wp:extent cx="4309745" cy="2873375"/>
+            <wp:effectExtent l="0" t="0" r="0" b="0"/>
+            <wp:docPr id="1" name="Picture 1" descr="graphic2"/>
+            <wp:cNvGraphicFramePr>
+              <a:graphicFrameLocks xmlns:a="http://schemas.openxmlformats.org/drawingml/2006/main" noChangeAspect="1"/>
+            </wp:cNvGraphicFramePr>
+            <a:graphic xmlns:a="http://schemas.openxmlformats.org/drawingml/2006/main">
+              <a:graphicData uri="http://schemas.openxmlformats.org/drawingml/2006/picture">
+                <pic:pic xmlns:pic="http://schemas.openxmlformats.org/drawingml/2006/picture">
+                  <pic:nvPicPr>
+                    <pic:cNvPr id="1" name="Picture 1" descr="graphic2"/>
+                    <pic:cNvPicPr>
+                      <a:picLocks noChangeAspect="1"/>
+                    </pic:cNvPicPr>
+                  </pic:nvPicPr>
+                  <pic:blipFill>
+                    <a:blip r:embed="rId8"/>
+                    <a:stretch>
+                      <a:fillRect/>
+                    </a:stretch>
+                  </pic:blipFill>
+                  <pic:spPr>
+                    <a:xfrm>
+                      <a:off x="0" y="0"/>
+                      <a:ext cx="4309745" cy="2873375"/>
+                    </a:xfrm>
+                    <a:prstGeom prst="rect">
+                      <a:avLst/>
+                    </a:prstGeom>
+                  </pic:spPr>
+                </pic:pic>
+              </a:graphicData>
+            </a:graphic>
+          </wp:inline>
+        </w:drawing>
+      </w:r>
+    </w:p>
+    <w:p>
+      <w:pPr>
+        <w:pStyle w:val="7"/>
+        <w:rPr>
+          <w:rFonts w:hint="default"/>
+          <w:lang w:val="ru-RU"/>
+        </w:rPr>
+      </w:pPr>
+      <w:r>
+        <w:t xml:space="preserve">рис.  </w:t>
+      </w:r>
+      <w:r>
+        <w:fldChar w:fldCharType="begin"/>
+      </w:r>
+      <w:r>
+        <w:instrText xml:space="preserve"> SEQ рис._ \* ARABIC </w:instrText>
+      </w:r>
+      <w:r>
+        <w:fldChar w:fldCharType="separate"/>
+      </w:r>
+      <w:r>
+        <w:t>1</w:t>
+      </w:r>
+      <w:r>
+        <w:fldChar w:fldCharType="end"/>
+      </w:r>
+      <w:r>
+        <w:rPr>
+          <w:rFonts w:hint="default"/>
+          <w:lang w:val="en-US"/>
+        </w:rPr>
+        <w:t xml:space="preserve"> </w:t>
+      </w:r>
+      <w:r>
+        <w:rPr>
+          <w:rFonts w:hint="default"/>
+          <w:lang w:val="ru-RU"/>
+        </w:rPr>
+        <w:t>График высоты дерева в зависимости от количества входных данных</w:t>
+      </w:r>
+    </w:p>
+    <w:p>
+      <w:pPr>
+        <w:rPr>
+          <w:rFonts w:hint="default"/>
+          <w:lang w:val="en-US"/>
+        </w:rPr>
+      </w:pPr>
+      <w:r>
+        <w:rPr>
+          <w:rFonts w:hint="default"/>
+          <w:lang w:val="en-US"/>
+        </w:rPr>
+        <w:drawing>
+          <wp:inline distT="0" distB="0" distL="114300" distR="114300">
+            <wp:extent cx="4500880" cy="2854960"/>
+            <wp:effectExtent l="0" t="0" r="0" b="0"/>
+            <wp:docPr id="2" name="Picture 2" descr="graphic1"/>
+            <wp:cNvGraphicFramePr>
+              <a:graphicFrameLocks xmlns:a="http://schemas.openxmlformats.org/drawingml/2006/main" noChangeAspect="1"/>
+            </wp:cNvGraphicFramePr>
+            <a:graphic xmlns:a="http://schemas.openxmlformats.org/drawingml/2006/main">
+              <a:graphicData uri="http://schemas.openxmlformats.org/drawingml/2006/picture">
+                <pic:pic xmlns:pic="http://schemas.openxmlformats.org/drawingml/2006/picture">
+                  <pic:nvPicPr>
+                    <pic:cNvPr id="2" name="Picture 2" descr="graphic1"/>
+                    <pic:cNvPicPr>
+                      <a:picLocks noChangeAspect="1"/>
+                    </pic:cNvPicPr>
+                  </pic:nvPicPr>
+                  <pic:blipFill>
+                    <a:blip r:embed="rId9"/>
+                    <a:stretch>
+                      <a:fillRect/>
+                    </a:stretch>
+                  </pic:blipFill>
+                  <pic:spPr>
+                    <a:xfrm>
+                      <a:off x="0" y="0"/>
+                      <a:ext cx="4500880" cy="2854960"/>
+                    </a:xfrm>
+                    <a:prstGeom prst="rect">
+                      <a:avLst/>
+                    </a:prstGeom>
+                  </pic:spPr>
+                </pic:pic>
+              </a:graphicData>
+            </a:graphic>
+          </wp:inline>
+        </w:drawing>
+      </w:r>
+    </w:p>
+    <w:p>
+      <w:pPr>
+        <w:pStyle w:val="7"/>
+        <w:rPr>
+          <w:rFonts w:hint="default"/>
+          <w:lang w:val="ru-RU"/>
+        </w:rPr>
+      </w:pPr>
+      <w:r>
+        <w:t xml:space="preserve">рис.  </w:t>
+      </w:r>
+      <w:r>
+        <w:fldChar w:fldCharType="begin"/>
+      </w:r>
+      <w:r>
+        <w:instrText xml:space="preserve"> SEQ рис._ \* ARABIC </w:instrText>
+      </w:r>
+      <w:r>
+        <w:fldChar w:fldCharType="separate"/>
+      </w:r>
+      <w:r>
+        <w:t>2</w:t>
+      </w:r>
+      <w:r>
+        <w:fldChar w:fldCharType="end"/>
+      </w:r>
+      <w:r>
+        <w:rPr>
+          <w:rFonts w:hint="default"/>
+          <w:lang w:val="ru-RU"/>
+        </w:rPr>
+        <w:t xml:space="preserve"> График времени балансировки деревьев</w:t>
+      </w:r>
+    </w:p>
+    <w:p>
+      <w:pPr>
+        <w:bidi w:val="0"/>
+        <w:rPr>
+          <w:rFonts w:hint="default"/>
+          <w:lang w:val="ru-RU"/>
+        </w:rPr>
+      </w:pPr>
+      <w:bookmarkStart w:id="10" w:name="_Toc29095"/>
+      <w:bookmarkStart w:id="11" w:name="_Toc29748"/>
+      <w:r>
+        <w:rPr>
+          <w:lang w:val="ru-RU"/>
+        </w:rPr>
+        <w:t>Таким</w:t>
+      </w:r>
+      <w:r>
+        <w:rPr>
+          <w:rFonts w:hint="default"/>
+          <w:lang w:val="ru-RU"/>
+        </w:rPr>
+        <w:t xml:space="preserve"> образом, в получившейся реализации красно черное дерево балансируется быстрее всего, но АВЛ-дерево наиболее оптимально по высоте.</w:t>
+      </w:r>
       <w:bookmarkStart w:id="12" w:name="_GoBack"/>
       <w:bookmarkEnd w:id="12"/>
+      <w:r>
+        <w:rPr>
+          <w:rFonts w:hint="default"/>
+          <w:lang w:val="ru-RU"/>
+        </w:rPr>
+        <w:t xml:space="preserve"> </w:t>
+      </w:r>
     </w:p>
     <w:p>
       <w:pPr>
         <w:pStyle w:val="2"/>
         <w:bidi w:val="0"/>
       </w:pPr>
-      <w:bookmarkStart w:id="10" w:name="_Toc29748"/>
-      <w:bookmarkStart w:id="11" w:name="_Toc29095"/>
       <w:r>
         <w:t>Текст программы.</w:t>
       </w:r>
@@ -1579,14 +1882,14 @@
       </w:r>
       <w:r>
         <w:rPr>
-          <w:rStyle w:val="8"/>
+          <w:rStyle w:val="16"/>
           <w:lang w:val="ru-RU"/>
         </w:rPr>
         <w:t>Ссылка</w:t>
       </w:r>
       <w:r>
         <w:rPr>
-          <w:rStyle w:val="8"/>
+          <w:rStyle w:val="16"/>
           <w:rFonts w:hint="default"/>
           <w:lang w:val="ru-RU"/>
         </w:rPr>
@@ -1594,7 +1897,7 @@
       </w:r>
       <w:r>
         <w:rPr>
-          <w:rStyle w:val="8"/>
+          <w:rStyle w:val="16"/>
           <w:rFonts w:hint="default"/>
           <w:lang w:val="en-US"/>
         </w:rPr>
@@ -1650,7 +1953,7 @@
 <w:ftr xmlns:wpc="http://schemas.microsoft.com/office/word/2010/wordprocessingCanvas" xmlns:mc="http://schemas.openxmlformats.org/markup-compatibility/2006" xmlns:o="urn:schemas-microsoft-com:office:office" xmlns:r="http://schemas.openxmlformats.org/officeDocument/2006/relationships" xmlns:m="http://schemas.openxmlformats.org/officeDocument/2006/math" xmlns:v="urn:schemas-microsoft-com:vml" xmlns:wp14="http://schemas.microsoft.com/office/word/2010/wordprocessingDrawing" xmlns:wp="http://schemas.openxmlformats.org/drawingml/2006/wordprocessingDrawing" xmlns:w10="urn:schemas-microsoft-com:office:word" xmlns:w="http://schemas.openxmlformats.org/wordprocessingml/2006/main" xmlns:w14="http://schemas.microsoft.com/office/word/2010/wordml" xmlns:w15="http://schemas.microsoft.com/office/word/2012/wordml" xmlns:wpg="http://schemas.microsoft.com/office/word/2010/wordprocessingGroup" xmlns:wpi="http://schemas.microsoft.com/office/word/2010/wordprocessingInk" xmlns:wne="http://schemas.microsoft.com/office/word/2006/wordml" xmlns:wps="http://schemas.microsoft.com/office/word/2010/wordprocessingShape" xmlns:wpsCustomData="http://www.wps.cn/officeDocument/2013/wpsCustomData" mc:Ignorable="w14 w15 wp14">
   <w:p>
     <w:pPr>
-      <w:pStyle w:val="18"/>
+      <w:pStyle w:val="11"/>
       <w:tabs>
         <w:tab w:val="left" w:pos="5184"/>
       </w:tabs>
@@ -1689,7 +1992,7 @@
   </w:p>
   <w:p>
     <w:pPr>
-      <w:pStyle w:val="18"/>
+      <w:pStyle w:val="11"/>
     </w:pPr>
   </w:p>
 </w:ftr>
@@ -1699,13 +2002,13 @@
 <w:ftr xmlns:wpc="http://schemas.microsoft.com/office/word/2010/wordprocessingCanvas" xmlns:mc="http://schemas.openxmlformats.org/markup-compatibility/2006" xmlns:o="urn:schemas-microsoft-com:office:office" xmlns:r="http://schemas.openxmlformats.org/officeDocument/2006/relationships" xmlns:m="http://schemas.openxmlformats.org/officeDocument/2006/math" xmlns:v="urn:schemas-microsoft-com:vml" xmlns:wp14="http://schemas.microsoft.com/office/word/2010/wordprocessingDrawing" xmlns:wp="http://schemas.openxmlformats.org/drawingml/2006/wordprocessingDrawing" xmlns:w10="urn:schemas-microsoft-com:office:word" xmlns:w="http://schemas.openxmlformats.org/wordprocessingml/2006/main" xmlns:w14="http://schemas.microsoft.com/office/word/2010/wordml" xmlns:w15="http://schemas.microsoft.com/office/word/2012/wordml" xmlns:wpg="http://schemas.microsoft.com/office/word/2010/wordprocessingGroup" xmlns:wpi="http://schemas.microsoft.com/office/word/2010/wordprocessingInk" xmlns:wne="http://schemas.microsoft.com/office/word/2006/wordml" xmlns:wps="http://schemas.microsoft.com/office/word/2010/wordprocessingShape" xmlns:wpsCustomData="http://www.wps.cn/officeDocument/2013/wpsCustomData" mc:Ignorable="w14 w15 wp14">
   <w:p>
     <w:pPr>
-      <w:pStyle w:val="18"/>
+      <w:pStyle w:val="11"/>
       <w:jc w:val="center"/>
     </w:pPr>
   </w:p>
   <w:p>
     <w:pPr>
-      <w:pStyle w:val="18"/>
+      <w:pStyle w:val="11"/>
     </w:pPr>
   </w:p>
 </w:ftr>
@@ -1734,6 +2037,34 @@
     </w:p>
   </w:footnote>
 </w:footnotes>
+</file>
+
+<file path=word/numbering.xml><?xml version="1.0" encoding="utf-8"?>
+<w:numbering xmlns:wpc="http://schemas.microsoft.com/office/word/2010/wordprocessingCanvas" xmlns:mc="http://schemas.openxmlformats.org/markup-compatibility/2006" xmlns:o="urn:schemas-microsoft-com:office:office" xmlns:r="http://schemas.openxmlformats.org/officeDocument/2006/relationships" xmlns:m="http://schemas.openxmlformats.org/officeDocument/2006/math" xmlns:v="urn:schemas-microsoft-com:vml" xmlns:wp14="http://schemas.microsoft.com/office/word/2010/wordprocessingDrawing" xmlns:wp="http://schemas.openxmlformats.org/drawingml/2006/wordprocessingDrawing" xmlns:w10="urn:schemas-microsoft-com:office:word" xmlns:w="http://schemas.openxmlformats.org/wordprocessingml/2006/main" xmlns:w14="http://schemas.microsoft.com/office/word/2010/wordml" xmlns:wpg="http://schemas.microsoft.com/office/word/2010/wordprocessingGroup" xmlns:wpi="http://schemas.microsoft.com/office/word/2010/wordprocessingInk" xmlns:wne="http://schemas.microsoft.com/office/word/2006/wordml" xmlns:wps="http://schemas.microsoft.com/office/word/2010/wordprocessingShape" xmlns:wpsCustomData="http://www.wps.cn/officeDocument/2013/wpsCustomData" mc:Ignorable="w14 wp14">
+  <w:abstractNum w:abstractNumId="0">
+    <w:nsid w:val="6FDC32ED"/>
+    <w:multiLevelType w:val="singleLevel"/>
+    <w:tmpl w:val="6FDC32ED"/>
+    <w:lvl w:ilvl="0" w:tentative="0">
+      <w:start w:val="1"/>
+      <w:numFmt w:val="decimal"/>
+      <w:lvlText w:val="%1."/>
+      <w:lvlJc w:val="left"/>
+      <w:pPr>
+        <w:tabs>
+          <w:tab w:val="left" w:pos="425"/>
+        </w:tabs>
+        <w:ind w:left="425" w:leftChars="0" w:hanging="425" w:firstLineChars="0"/>
+      </w:pPr>
+      <w:rPr>
+        <w:rFonts w:hint="default"/>
+      </w:rPr>
+    </w:lvl>
+  </w:abstractNum>
+  <w:num w:numId="1">
+    <w:abstractNumId w:val="0"/>
+  </w:num>
+</w:numbering>
 </file>
 
 <file path=word/styles.xml><?xml version="1.0" encoding="utf-8"?>
@@ -1897,7 +2228,105 @@
     <w:lsdException w:uiPriority="99" w:name="Balloon Text"/>
     <w:lsdException w:unhideWhenUsed="0" w:uiPriority="59" w:semiHidden="0" w:name="Table Grid"/>
     <w:lsdException w:uiPriority="99" w:name="Table Theme"/>
+    <w:lsdException w:unhideWhenUsed="0" w:uiPriority="60" w:semiHidden="0" w:name="Light Shading"/>
+    <w:lsdException w:unhideWhenUsed="0" w:uiPriority="61" w:semiHidden="0" w:name="Light List"/>
+    <w:lsdException w:unhideWhenUsed="0" w:uiPriority="62" w:semiHidden="0" w:name="Light Grid"/>
+    <w:lsdException w:unhideWhenUsed="0" w:uiPriority="63" w:semiHidden="0" w:name="Medium Shading 1"/>
+    <w:lsdException w:unhideWhenUsed="0" w:uiPriority="64" w:semiHidden="0" w:name="Medium Shading 2"/>
+    <w:lsdException w:unhideWhenUsed="0" w:uiPriority="65" w:semiHidden="0" w:name="Medium List 1"/>
+    <w:lsdException w:unhideWhenUsed="0" w:uiPriority="66" w:semiHidden="0" w:name="Medium List 2"/>
+    <w:lsdException w:unhideWhenUsed="0" w:uiPriority="67" w:semiHidden="0" w:name="Medium Grid 1"/>
+    <w:lsdException w:unhideWhenUsed="0" w:uiPriority="68" w:semiHidden="0" w:name="Medium Grid 2"/>
+    <w:lsdException w:unhideWhenUsed="0" w:uiPriority="69" w:semiHidden="0" w:name="Medium Grid 3"/>
+    <w:lsdException w:unhideWhenUsed="0" w:uiPriority="70" w:semiHidden="0" w:name="Dark List"/>
+    <w:lsdException w:unhideWhenUsed="0" w:uiPriority="71" w:semiHidden="0" w:name="Colorful Shading"/>
+    <w:lsdException w:unhideWhenUsed="0" w:uiPriority="72" w:semiHidden="0" w:name="Colorful List"/>
+    <w:lsdException w:unhideWhenUsed="0" w:uiPriority="73" w:semiHidden="0" w:name="Colorful Grid"/>
+    <w:lsdException w:unhideWhenUsed="0" w:uiPriority="60" w:semiHidden="0" w:name="Light Shading Accent 1"/>
+    <w:lsdException w:unhideWhenUsed="0" w:uiPriority="61" w:semiHidden="0" w:name="Light List Accent 1"/>
+    <w:lsdException w:unhideWhenUsed="0" w:uiPriority="62" w:semiHidden="0" w:name="Light Grid Accent 1"/>
+    <w:lsdException w:unhideWhenUsed="0" w:uiPriority="63" w:semiHidden="0" w:name="Medium Shading 1 Accent 1"/>
+    <w:lsdException w:unhideWhenUsed="0" w:uiPriority="64" w:semiHidden="0" w:name="Medium Shading 2 Accent 1"/>
+    <w:lsdException w:unhideWhenUsed="0" w:uiPriority="65" w:semiHidden="0" w:name="Medium List 1 Accent 1"/>
     <w:lsdException w:qFormat="1" w:unhideWhenUsed="0" w:uiPriority="34" w:semiHidden="0" w:name="List Paragraph"/>
+    <w:lsdException w:unhideWhenUsed="0" w:uiPriority="66" w:semiHidden="0" w:name="Medium List 2 Accent 1"/>
+    <w:lsdException w:unhideWhenUsed="0" w:uiPriority="67" w:semiHidden="0" w:name="Medium Grid 1 Accent 1"/>
+    <w:lsdException w:unhideWhenUsed="0" w:uiPriority="68" w:semiHidden="0" w:name="Medium Grid 2 Accent 1"/>
+    <w:lsdException w:unhideWhenUsed="0" w:uiPriority="69" w:semiHidden="0" w:name="Medium Grid 3 Accent 1"/>
+    <w:lsdException w:unhideWhenUsed="0" w:uiPriority="70" w:semiHidden="0" w:name="Dark List Accent 1"/>
+    <w:lsdException w:unhideWhenUsed="0" w:uiPriority="71" w:semiHidden="0" w:name="Colorful Shading Accent 1"/>
+    <w:lsdException w:unhideWhenUsed="0" w:uiPriority="72" w:semiHidden="0" w:name="Colorful List Accent 1"/>
+    <w:lsdException w:unhideWhenUsed="0" w:uiPriority="73" w:semiHidden="0" w:name="Colorful Grid Accent 1"/>
+    <w:lsdException w:unhideWhenUsed="0" w:uiPriority="60" w:semiHidden="0" w:name="Light Shading Accent 2"/>
+    <w:lsdException w:unhideWhenUsed="0" w:uiPriority="61" w:semiHidden="0" w:name="Light List Accent 2"/>
+    <w:lsdException w:unhideWhenUsed="0" w:uiPriority="62" w:semiHidden="0" w:name="Light Grid Accent 2"/>
+    <w:lsdException w:unhideWhenUsed="0" w:uiPriority="63" w:semiHidden="0" w:name="Medium Shading 1 Accent 2"/>
+    <w:lsdException w:unhideWhenUsed="0" w:uiPriority="64" w:semiHidden="0" w:name="Medium Shading 2 Accent 2"/>
+    <w:lsdException w:unhideWhenUsed="0" w:uiPriority="65" w:semiHidden="0" w:name="Medium List 1 Accent 2"/>
+    <w:lsdException w:unhideWhenUsed="0" w:uiPriority="66" w:semiHidden="0" w:name="Medium List 2 Accent 2"/>
+    <w:lsdException w:unhideWhenUsed="0" w:uiPriority="67" w:semiHidden="0" w:name="Medium Grid 1 Accent 2"/>
+    <w:lsdException w:unhideWhenUsed="0" w:uiPriority="68" w:semiHidden="0" w:name="Medium Grid 2 Accent 2"/>
+    <w:lsdException w:unhideWhenUsed="0" w:uiPriority="69" w:semiHidden="0" w:name="Medium Grid 3 Accent 2"/>
+    <w:lsdException w:unhideWhenUsed="0" w:uiPriority="70" w:semiHidden="0" w:name="Dark List Accent 2"/>
+    <w:lsdException w:unhideWhenUsed="0" w:uiPriority="71" w:semiHidden="0" w:name="Colorful Shading Accent 2"/>
+    <w:lsdException w:unhideWhenUsed="0" w:uiPriority="72" w:semiHidden="0" w:name="Colorful List Accent 2"/>
+    <w:lsdException w:unhideWhenUsed="0" w:uiPriority="73" w:semiHidden="0" w:name="Colorful Grid Accent 2"/>
+    <w:lsdException w:unhideWhenUsed="0" w:uiPriority="60" w:semiHidden="0" w:name="Light Shading Accent 3"/>
+    <w:lsdException w:unhideWhenUsed="0" w:uiPriority="61" w:semiHidden="0" w:name="Light List Accent 3"/>
+    <w:lsdException w:unhideWhenUsed="0" w:uiPriority="62" w:semiHidden="0" w:name="Light Grid Accent 3"/>
+    <w:lsdException w:unhideWhenUsed="0" w:uiPriority="63" w:semiHidden="0" w:name="Medium Shading 1 Accent 3"/>
+    <w:lsdException w:unhideWhenUsed="0" w:uiPriority="64" w:semiHidden="0" w:name="Medium Shading 2 Accent 3"/>
+    <w:lsdException w:unhideWhenUsed="0" w:uiPriority="65" w:semiHidden="0" w:name="Medium List 1 Accent 3"/>
+    <w:lsdException w:unhideWhenUsed="0" w:uiPriority="66" w:semiHidden="0" w:name="Medium List 2 Accent 3"/>
+    <w:lsdException w:unhideWhenUsed="0" w:uiPriority="67" w:semiHidden="0" w:name="Medium Grid 1 Accent 3"/>
+    <w:lsdException w:unhideWhenUsed="0" w:uiPriority="68" w:semiHidden="0" w:name="Medium Grid 2 Accent 3"/>
+    <w:lsdException w:unhideWhenUsed="0" w:uiPriority="69" w:semiHidden="0" w:name="Medium Grid 3 Accent 3"/>
+    <w:lsdException w:unhideWhenUsed="0" w:uiPriority="70" w:semiHidden="0" w:name="Dark List Accent 3"/>
+    <w:lsdException w:unhideWhenUsed="0" w:uiPriority="71" w:semiHidden="0" w:name="Colorful Shading Accent 3"/>
+    <w:lsdException w:unhideWhenUsed="0" w:uiPriority="72" w:semiHidden="0" w:name="Colorful List Accent 3"/>
+    <w:lsdException w:unhideWhenUsed="0" w:uiPriority="73" w:semiHidden="0" w:name="Colorful Grid Accent 3"/>
+    <w:lsdException w:unhideWhenUsed="0" w:uiPriority="60" w:semiHidden="0" w:name="Light Shading Accent 4"/>
+    <w:lsdException w:unhideWhenUsed="0" w:uiPriority="61" w:semiHidden="0" w:name="Light List Accent 4"/>
+    <w:lsdException w:unhideWhenUsed="0" w:uiPriority="62" w:semiHidden="0" w:name="Light Grid Accent 4"/>
+    <w:lsdException w:unhideWhenUsed="0" w:uiPriority="63" w:semiHidden="0" w:name="Medium Shading 1 Accent 4"/>
+    <w:lsdException w:unhideWhenUsed="0" w:uiPriority="64" w:semiHidden="0" w:name="Medium Shading 2 Accent 4"/>
+    <w:lsdException w:unhideWhenUsed="0" w:uiPriority="65" w:semiHidden="0" w:name="Medium List 1 Accent 4"/>
+    <w:lsdException w:unhideWhenUsed="0" w:uiPriority="66" w:semiHidden="0" w:name="Medium List 2 Accent 4"/>
+    <w:lsdException w:unhideWhenUsed="0" w:uiPriority="67" w:semiHidden="0" w:name="Medium Grid 1 Accent 4"/>
+    <w:lsdException w:unhideWhenUsed="0" w:uiPriority="68" w:semiHidden="0" w:name="Medium Grid 2 Accent 4"/>
+    <w:lsdException w:unhideWhenUsed="0" w:uiPriority="69" w:semiHidden="0" w:name="Medium Grid 3 Accent 4"/>
+    <w:lsdException w:unhideWhenUsed="0" w:uiPriority="70" w:semiHidden="0" w:name="Dark List Accent 4"/>
+    <w:lsdException w:unhideWhenUsed="0" w:uiPriority="71" w:semiHidden="0" w:name="Colorful Shading Accent 4"/>
+    <w:lsdException w:unhideWhenUsed="0" w:uiPriority="72" w:semiHidden="0" w:name="Colorful List Accent 4"/>
+    <w:lsdException w:unhideWhenUsed="0" w:uiPriority="73" w:semiHidden="0" w:name="Colorful Grid Accent 4"/>
+    <w:lsdException w:unhideWhenUsed="0" w:uiPriority="60" w:semiHidden="0" w:name="Light Shading Accent 5"/>
+    <w:lsdException w:unhideWhenUsed="0" w:uiPriority="61" w:semiHidden="0" w:name="Light List Accent 5"/>
+    <w:lsdException w:unhideWhenUsed="0" w:uiPriority="62" w:semiHidden="0" w:name="Light Grid Accent 5"/>
+    <w:lsdException w:unhideWhenUsed="0" w:uiPriority="63" w:semiHidden="0" w:name="Medium Shading 1 Accent 5"/>
+    <w:lsdException w:unhideWhenUsed="0" w:uiPriority="64" w:semiHidden="0" w:name="Medium Shading 2 Accent 5"/>
+    <w:lsdException w:unhideWhenUsed="0" w:uiPriority="65" w:semiHidden="0" w:name="Medium List 1 Accent 5"/>
+    <w:lsdException w:unhideWhenUsed="0" w:uiPriority="66" w:semiHidden="0" w:name="Medium List 2 Accent 5"/>
+    <w:lsdException w:unhideWhenUsed="0" w:uiPriority="67" w:semiHidden="0" w:name="Medium Grid 1 Accent 5"/>
+    <w:lsdException w:unhideWhenUsed="0" w:uiPriority="68" w:semiHidden="0" w:name="Medium Grid 2 Accent 5"/>
+    <w:lsdException w:unhideWhenUsed="0" w:uiPriority="69" w:semiHidden="0" w:name="Medium Grid 3 Accent 5"/>
+    <w:lsdException w:unhideWhenUsed="0" w:uiPriority="70" w:semiHidden="0" w:name="Dark List Accent 5"/>
+    <w:lsdException w:unhideWhenUsed="0" w:uiPriority="71" w:semiHidden="0" w:name="Colorful Shading Accent 5"/>
+    <w:lsdException w:unhideWhenUsed="0" w:uiPriority="72" w:semiHidden="0" w:name="Colorful List Accent 5"/>
+    <w:lsdException w:unhideWhenUsed="0" w:uiPriority="73" w:semiHidden="0" w:name="Colorful Grid Accent 5"/>
+    <w:lsdException w:unhideWhenUsed="0" w:uiPriority="60" w:semiHidden="0" w:name="Light Shading Accent 6"/>
+    <w:lsdException w:unhideWhenUsed="0" w:uiPriority="61" w:semiHidden="0" w:name="Light List Accent 6"/>
+    <w:lsdException w:unhideWhenUsed="0" w:uiPriority="62" w:semiHidden="0" w:name="Light Grid Accent 6"/>
+    <w:lsdException w:unhideWhenUsed="0" w:uiPriority="63" w:semiHidden="0" w:name="Medium Shading 1 Accent 6"/>
+    <w:lsdException w:unhideWhenUsed="0" w:uiPriority="64" w:semiHidden="0" w:name="Medium Shading 2 Accent 6"/>
+    <w:lsdException w:unhideWhenUsed="0" w:uiPriority="65" w:semiHidden="0" w:name="Medium List 1 Accent 6"/>
+    <w:lsdException w:unhideWhenUsed="0" w:uiPriority="66" w:semiHidden="0" w:name="Medium List 2 Accent 6"/>
+    <w:lsdException w:unhideWhenUsed="0" w:uiPriority="67" w:semiHidden="0" w:name="Medium Grid 1 Accent 6"/>
+    <w:lsdException w:unhideWhenUsed="0" w:uiPriority="68" w:semiHidden="0" w:name="Medium Grid 2 Accent 6"/>
+    <w:lsdException w:unhideWhenUsed="0" w:uiPriority="69" w:semiHidden="0" w:name="Medium Grid 3 Accent 6"/>
+    <w:lsdException w:unhideWhenUsed="0" w:uiPriority="70" w:semiHidden="0" w:name="Dark List Accent 6"/>
+    <w:lsdException w:unhideWhenUsed="0" w:uiPriority="71" w:semiHidden="0" w:name="Colorful Shading Accent 6"/>
+    <w:lsdException w:unhideWhenUsed="0" w:uiPriority="72" w:semiHidden="0" w:name="Colorful List Accent 6"/>
+    <w:lsdException w:unhideWhenUsed="0" w:uiPriority="73" w:semiHidden="0" w:name="Colorful Grid Accent 6"/>
   </w:latentStyles>
   <w:style w:type="paragraph" w:default="1" w:styleId="1">
     <w:name w:val="Normal"/>
@@ -1919,7 +2348,7 @@
     <w:name w:val="heading 1"/>
     <w:basedOn w:val="1"/>
     <w:next w:val="1"/>
-    <w:link w:val="24"/>
+    <w:link w:val="25"/>
     <w:qFormat/>
     <w:uiPriority w:val="9"/>
     <w:pPr>
@@ -1947,7 +2376,7 @@
     <w:name w:val="heading 2"/>
     <w:basedOn w:val="1"/>
     <w:next w:val="1"/>
-    <w:link w:val="28"/>
+    <w:link w:val="29"/>
     <w:unhideWhenUsed/>
     <w:qFormat/>
     <w:uiPriority w:val="9"/>
@@ -1991,55 +2420,10 @@
       </w:tblCellMar>
     </w:tblPr>
   </w:style>
-  <w:style w:type="character" w:styleId="6">
-    <w:name w:val="footnote reference"/>
-    <w:basedOn w:val="4"/>
-    <w:semiHidden/>
-    <w:unhideWhenUsed/>
-    <w:qFormat/>
-    <w:uiPriority w:val="99"/>
-    <w:rPr>
-      <w:vertAlign w:val="superscript"/>
-    </w:rPr>
-  </w:style>
-  <w:style w:type="character" w:styleId="7">
-    <w:name w:val="annotation reference"/>
-    <w:basedOn w:val="4"/>
-    <w:semiHidden/>
-    <w:unhideWhenUsed/>
-    <w:qFormat/>
-    <w:uiPriority w:val="99"/>
-    <w:rPr>
-      <w:sz w:val="16"/>
-      <w:szCs w:val="16"/>
-    </w:rPr>
-  </w:style>
-  <w:style w:type="character" w:styleId="8">
-    <w:name w:val="Hyperlink"/>
-    <w:basedOn w:val="4"/>
-    <w:unhideWhenUsed/>
-    <w:uiPriority w:val="99"/>
-    <w:rPr>
-      <w:color w:val="0000FF" w:themeColor="hyperlink"/>
-      <w:u w:val="single"/>
-      <w14:textFill>
-        <w14:solidFill>
-          <w14:schemeClr w14:val="hlink"/>
-        </w14:solidFill>
-      </w14:textFill>
-    </w:rPr>
-  </w:style>
-  <w:style w:type="character" w:styleId="9">
-    <w:name w:val="line number"/>
-    <w:basedOn w:val="4"/>
-    <w:semiHidden/>
-    <w:unhideWhenUsed/>
-    <w:uiPriority w:val="99"/>
-  </w:style>
-  <w:style w:type="paragraph" w:styleId="10">
+  <w:style w:type="paragraph" w:styleId="6">
     <w:name w:val="Balloon Text"/>
     <w:basedOn w:val="1"/>
-    <w:link w:val="26"/>
+    <w:link w:val="27"/>
     <w:semiHidden/>
     <w:unhideWhenUsed/>
     <w:uiPriority w:val="99"/>
@@ -2049,7 +2433,7 @@
       <w:szCs w:val="16"/>
     </w:rPr>
   </w:style>
-  <w:style w:type="paragraph" w:styleId="11">
+  <w:style w:type="paragraph" w:styleId="7">
     <w:name w:val="caption"/>
     <w:basedOn w:val="1"/>
     <w:next w:val="1"/>
@@ -2072,10 +2456,22 @@
       </w14:textFill>
     </w:rPr>
   </w:style>
-  <w:style w:type="paragraph" w:styleId="12">
+  <w:style w:type="character" w:styleId="8">
+    <w:name w:val="annotation reference"/>
+    <w:basedOn w:val="4"/>
+    <w:semiHidden/>
+    <w:unhideWhenUsed/>
+    <w:qFormat/>
+    <w:uiPriority w:val="99"/>
+    <w:rPr>
+      <w:sz w:val="16"/>
+      <w:szCs w:val="16"/>
+    </w:rPr>
+  </w:style>
+  <w:style w:type="paragraph" w:styleId="9">
     <w:name w:val="annotation text"/>
     <w:basedOn w:val="1"/>
-    <w:link w:val="33"/>
+    <w:link w:val="34"/>
     <w:semiHidden/>
     <w:unhideWhenUsed/>
     <w:qFormat/>
@@ -2085,11 +2481,11 @@
       <w:szCs w:val="20"/>
     </w:rPr>
   </w:style>
-  <w:style w:type="paragraph" w:styleId="13">
+  <w:style w:type="paragraph" w:styleId="10">
     <w:name w:val="annotation subject"/>
-    <w:basedOn w:val="12"/>
-    <w:next w:val="12"/>
-    <w:link w:val="34"/>
+    <w:basedOn w:val="9"/>
+    <w:next w:val="9"/>
+    <w:link w:val="35"/>
     <w:semiHidden/>
     <w:unhideWhenUsed/>
     <w:uiPriority w:val="99"/>
@@ -2098,10 +2494,34 @@
       <w:bCs/>
     </w:rPr>
   </w:style>
-  <w:style w:type="paragraph" w:styleId="14">
+  <w:style w:type="paragraph" w:styleId="11">
+    <w:name w:val="footer"/>
+    <w:basedOn w:val="1"/>
+    <w:link w:val="31"/>
+    <w:unhideWhenUsed/>
+    <w:uiPriority w:val="99"/>
+    <w:pPr>
+      <w:tabs>
+        <w:tab w:val="center" w:pos="4513"/>
+        <w:tab w:val="right" w:pos="9026"/>
+      </w:tabs>
+    </w:pPr>
+  </w:style>
+  <w:style w:type="character" w:styleId="12">
+    <w:name w:val="footnote reference"/>
+    <w:basedOn w:val="4"/>
+    <w:semiHidden/>
+    <w:unhideWhenUsed/>
+    <w:qFormat/>
+    <w:uiPriority w:val="99"/>
+    <w:rPr>
+      <w:vertAlign w:val="superscript"/>
+    </w:rPr>
+  </w:style>
+  <w:style w:type="paragraph" w:styleId="13">
     <w:name w:val="footnote text"/>
     <w:basedOn w:val="1"/>
-    <w:link w:val="31"/>
+    <w:link w:val="32"/>
     <w:semiHidden/>
     <w:unhideWhenUsed/>
     <w:qFormat/>
@@ -2111,10 +2531,10 @@
       <w:szCs w:val="20"/>
     </w:rPr>
   </w:style>
-  <w:style w:type="paragraph" w:styleId="15">
+  <w:style w:type="paragraph" w:styleId="14">
     <w:name w:val="header"/>
     <w:basedOn w:val="1"/>
-    <w:link w:val="29"/>
+    <w:link w:val="30"/>
     <w:unhideWhenUsed/>
     <w:qFormat/>
     <w:uiPriority w:val="99"/>
@@ -2125,42 +2545,7 @@
       </w:tabs>
     </w:pPr>
   </w:style>
-  <w:style w:type="paragraph" w:styleId="16">
-    <w:name w:val="toc 1"/>
-    <w:basedOn w:val="1"/>
-    <w:next w:val="1"/>
-    <w:unhideWhenUsed/>
-    <w:qFormat/>
-    <w:uiPriority w:val="39"/>
-    <w:pPr>
-      <w:spacing w:after="100"/>
-    </w:pPr>
-  </w:style>
-  <w:style w:type="paragraph" w:styleId="17">
-    <w:name w:val="toc 2"/>
-    <w:basedOn w:val="1"/>
-    <w:next w:val="1"/>
-    <w:unhideWhenUsed/>
-    <w:uiPriority w:val="39"/>
-    <w:pPr>
-      <w:spacing w:after="100"/>
-      <w:ind w:left="240"/>
-    </w:pPr>
-  </w:style>
-  <w:style w:type="paragraph" w:styleId="18">
-    <w:name w:val="footer"/>
-    <w:basedOn w:val="1"/>
-    <w:link w:val="30"/>
-    <w:unhideWhenUsed/>
-    <w:uiPriority w:val="99"/>
-    <w:pPr>
-      <w:tabs>
-        <w:tab w:val="center" w:pos="4513"/>
-        <w:tab w:val="right" w:pos="9026"/>
-      </w:tabs>
-    </w:pPr>
-  </w:style>
-  <w:style w:type="paragraph" w:styleId="19">
+  <w:style w:type="paragraph" w:styleId="15">
     <w:name w:val="HTML Preformatted"/>
     <w:semiHidden/>
     <w:unhideWhenUsed/>
@@ -2194,7 +2579,46 @@
       <w:lang w:val="en-US" w:eastAsia="zh-CN" w:bidi="ar"/>
     </w:rPr>
   </w:style>
-  <w:style w:type="table" w:styleId="20">
+  <w:style w:type="character" w:styleId="16">
+    <w:name w:val="Hyperlink"/>
+    <w:basedOn w:val="4"/>
+    <w:unhideWhenUsed/>
+    <w:uiPriority w:val="99"/>
+    <w:rPr>
+      <w:color w:val="0000FF" w:themeColor="hyperlink"/>
+      <w:u w:val="single"/>
+      <w14:textFill>
+        <w14:solidFill>
+          <w14:schemeClr w14:val="hlink"/>
+        </w14:solidFill>
+      </w14:textFill>
+    </w:rPr>
+  </w:style>
+  <w:style w:type="character" w:styleId="17">
+    <w:name w:val="line number"/>
+    <w:basedOn w:val="4"/>
+    <w:semiHidden/>
+    <w:unhideWhenUsed/>
+    <w:uiPriority w:val="99"/>
+  </w:style>
+  <w:style w:type="paragraph" w:styleId="18">
+    <w:name w:val="Normal (Web)"/>
+    <w:semiHidden/>
+    <w:unhideWhenUsed/>
+    <w:uiPriority w:val="99"/>
+    <w:pPr>
+      <w:spacing w:before="0" w:beforeAutospacing="1" w:after="0" w:afterAutospacing="1"/>
+      <w:ind w:left="0" w:right="0"/>
+      <w:jc w:val="left"/>
+    </w:pPr>
+    <w:rPr>
+      <w:kern w:val="0"/>
+      <w:sz w:val="24"/>
+      <w:szCs w:val="24"/>
+      <w:lang w:val="en-US" w:eastAsia="zh-CN" w:bidi="ar"/>
+    </w:rPr>
+  </w:style>
+  <w:style w:type="table" w:styleId="19">
     <w:name w:val="Table Grid"/>
     <w:basedOn w:val="5"/>
     <w:uiPriority w:val="59"/>
@@ -2219,10 +2643,32 @@
       </w:tblCellMar>
     </w:tblPr>
   </w:style>
-  <w:style w:type="paragraph" w:customStyle="1" w:styleId="21">
+  <w:style w:type="paragraph" w:styleId="20">
+    <w:name w:val="toc 1"/>
+    <w:basedOn w:val="1"/>
+    <w:next w:val="1"/>
+    <w:unhideWhenUsed/>
+    <w:qFormat/>
+    <w:uiPriority w:val="39"/>
+    <w:pPr>
+      <w:spacing w:after="100"/>
+    </w:pPr>
+  </w:style>
+  <w:style w:type="paragraph" w:styleId="21">
+    <w:name w:val="toc 2"/>
+    <w:basedOn w:val="1"/>
+    <w:next w:val="1"/>
+    <w:unhideWhenUsed/>
+    <w:uiPriority w:val="39"/>
+    <w:pPr>
+      <w:spacing w:after="100"/>
+      <w:ind w:left="240"/>
+    </w:pPr>
+  </w:style>
+  <w:style w:type="paragraph" w:customStyle="1" w:styleId="22">
     <w:name w:val="Times14_РИО2"/>
     <w:basedOn w:val="1"/>
-    <w:link w:val="22"/>
+    <w:link w:val="23"/>
     <w:qFormat/>
     <w:uiPriority w:val="0"/>
     <w:pPr>
@@ -2233,10 +2679,10 @@
       <w:ind w:firstLine="709"/>
     </w:pPr>
   </w:style>
-  <w:style w:type="character" w:customStyle="1" w:styleId="22">
+  <w:style w:type="character" w:customStyle="1" w:styleId="23">
     <w:name w:val="Times14_РИО2 Знак"/>
     <w:basedOn w:val="4"/>
-    <w:link w:val="21"/>
+    <w:link w:val="22"/>
     <w:uiPriority w:val="0"/>
     <w:rPr>
       <w:rFonts w:ascii="Times New Roman" w:hAnsi="Times New Roman" w:eastAsia="Times New Roman" w:cs="Times New Roman"/>
@@ -2245,7 +2691,7 @@
       <w:lang w:eastAsia="ru-RU"/>
     </w:rPr>
   </w:style>
-  <w:style w:type="character" w:customStyle="1" w:styleId="23">
+  <w:style w:type="character" w:customStyle="1" w:styleId="24">
     <w:name w:val="Название книги1"/>
     <w:basedOn w:val="4"/>
     <w:qFormat/>
@@ -2257,7 +2703,7 @@
       <w:spacing w:val="5"/>
     </w:rPr>
   </w:style>
-  <w:style w:type="character" w:customStyle="1" w:styleId="24">
+  <w:style w:type="character" w:customStyle="1" w:styleId="25">
     <w:name w:val="Заголовок 1 Знак"/>
     <w:basedOn w:val="4"/>
     <w:link w:val="2"/>
@@ -2278,7 +2724,7 @@
       </w14:textFill>
     </w:rPr>
   </w:style>
-  <w:style w:type="paragraph" w:customStyle="1" w:styleId="25">
+  <w:style w:type="paragraph" w:customStyle="1" w:styleId="26">
     <w:name w:val="Заголовок оглавления1"/>
     <w:basedOn w:val="2"/>
     <w:next w:val="1"/>
@@ -2291,10 +2737,10 @@
       <w:outlineLvl w:val="9"/>
     </w:pPr>
   </w:style>
-  <w:style w:type="character" w:customStyle="1" w:styleId="26">
+  <w:style w:type="character" w:customStyle="1" w:styleId="27">
     <w:name w:val="Текст выноски Знак"/>
     <w:basedOn w:val="4"/>
-    <w:link w:val="10"/>
+    <w:link w:val="6"/>
     <w:semiHidden/>
     <w:uiPriority w:val="99"/>
     <w:rPr>
@@ -2304,10 +2750,10 @@
       <w:lang w:eastAsia="ru-RU"/>
     </w:rPr>
   </w:style>
-  <w:style w:type="paragraph" w:styleId="27">
+  <w:style w:type="paragraph" w:styleId="28">
     <w:name w:val="List Paragraph"/>
     <w:basedOn w:val="1"/>
-    <w:link w:val="36"/>
+    <w:link w:val="37"/>
     <w:qFormat/>
     <w:uiPriority w:val="34"/>
     <w:pPr>
@@ -2315,7 +2761,7 @@
       <w:contextualSpacing/>
     </w:pPr>
   </w:style>
-  <w:style w:type="character" w:customStyle="1" w:styleId="28">
+  <w:style w:type="character" w:customStyle="1" w:styleId="29">
     <w:name w:val="Заголовок 2 Знак"/>
     <w:basedOn w:val="4"/>
     <w:link w:val="3"/>
@@ -2335,10 +2781,10 @@
       </w14:textFill>
     </w:rPr>
   </w:style>
-  <w:style w:type="character" w:customStyle="1" w:styleId="29">
+  <w:style w:type="character" w:customStyle="1" w:styleId="30">
     <w:name w:val="Верхний колонтитул Знак"/>
     <w:basedOn w:val="4"/>
-    <w:link w:val="15"/>
+    <w:link w:val="14"/>
     <w:qFormat/>
     <w:uiPriority w:val="99"/>
     <w:rPr>
@@ -2348,10 +2794,10 @@
       <w:lang w:eastAsia="ru-RU"/>
     </w:rPr>
   </w:style>
-  <w:style w:type="character" w:customStyle="1" w:styleId="30">
+  <w:style w:type="character" w:customStyle="1" w:styleId="31">
     <w:name w:val="Нижний колонтитул Знак"/>
     <w:basedOn w:val="4"/>
-    <w:link w:val="18"/>
+    <w:link w:val="11"/>
     <w:uiPriority w:val="99"/>
     <w:rPr>
       <w:rFonts w:ascii="Times New Roman" w:hAnsi="Times New Roman" w:eastAsia="Times New Roman" w:cs="Times New Roman"/>
@@ -2360,10 +2806,10 @@
       <w:lang w:eastAsia="ru-RU"/>
     </w:rPr>
   </w:style>
-  <w:style w:type="character" w:customStyle="1" w:styleId="31">
+  <w:style w:type="character" w:customStyle="1" w:styleId="32">
     <w:name w:val="Текст сноски Знак"/>
     <w:basedOn w:val="4"/>
-    <w:link w:val="14"/>
+    <w:link w:val="13"/>
     <w:semiHidden/>
     <w:uiPriority w:val="99"/>
     <w:rPr>
@@ -2373,17 +2819,17 @@
       <w:lang w:eastAsia="ru-RU"/>
     </w:rPr>
   </w:style>
-  <w:style w:type="paragraph" w:customStyle="1" w:styleId="32">
+  <w:style w:type="paragraph" w:customStyle="1" w:styleId="33">
     <w:name w:val="Список литературы1"/>
     <w:basedOn w:val="1"/>
     <w:next w:val="1"/>
     <w:unhideWhenUsed/>
     <w:uiPriority w:val="37"/>
   </w:style>
-  <w:style w:type="character" w:customStyle="1" w:styleId="33">
+  <w:style w:type="character" w:customStyle="1" w:styleId="34">
     <w:name w:val="Текст примечания Знак"/>
     <w:basedOn w:val="4"/>
-    <w:link w:val="12"/>
+    <w:link w:val="9"/>
     <w:semiHidden/>
     <w:uiPriority w:val="99"/>
     <w:rPr>
@@ -2393,10 +2839,10 @@
       <w:lang w:eastAsia="ru-RU"/>
     </w:rPr>
   </w:style>
-  <w:style w:type="character" w:customStyle="1" w:styleId="34">
+  <w:style w:type="character" w:customStyle="1" w:styleId="35">
     <w:name w:val="Тема примечания Знак"/>
-    <w:basedOn w:val="33"/>
-    <w:link w:val="13"/>
+    <w:basedOn w:val="34"/>
+    <w:link w:val="10"/>
     <w:semiHidden/>
     <w:uiPriority w:val="99"/>
     <w:rPr>
@@ -2408,10 +2854,10 @@
       <w:lang w:eastAsia="ru-RU"/>
     </w:rPr>
   </w:style>
-  <w:style w:type="paragraph" w:customStyle="1" w:styleId="35">
+  <w:style w:type="paragraph" w:customStyle="1" w:styleId="36">
     <w:name w:val="таюлица"/>
-    <w:basedOn w:val="27"/>
-    <w:link w:val="37"/>
+    <w:basedOn w:val="28"/>
+    <w:link w:val="38"/>
     <w:qFormat/>
     <w:uiPriority w:val="0"/>
     <w:pPr>
@@ -2422,10 +2868,10 @@
       <w:sz w:val="24"/>
     </w:rPr>
   </w:style>
-  <w:style w:type="character" w:customStyle="1" w:styleId="36">
+  <w:style w:type="character" w:customStyle="1" w:styleId="37">
     <w:name w:val="Абзац списка Знак"/>
     <w:basedOn w:val="4"/>
-    <w:link w:val="27"/>
+    <w:link w:val="28"/>
     <w:uiPriority w:val="34"/>
     <w:rPr>
       <w:rFonts w:eastAsia="Times New Roman"/>
@@ -2433,10 +2879,10 @@
       <w:szCs w:val="24"/>
     </w:rPr>
   </w:style>
-  <w:style w:type="character" w:customStyle="1" w:styleId="37">
+  <w:style w:type="character" w:customStyle="1" w:styleId="38">
     <w:name w:val="таюлица Знак"/>
-    <w:basedOn w:val="36"/>
-    <w:link w:val="35"/>
+    <w:basedOn w:val="37"/>
+    <w:link w:val="36"/>
     <w:qFormat/>
     <w:uiPriority w:val="0"/>
     <w:rPr>
@@ -2445,7 +2891,7 @@
       <w:szCs w:val="24"/>
     </w:rPr>
   </w:style>
-  <w:style w:type="paragraph" w:customStyle="1" w:styleId="38">
+  <w:style w:type="paragraph" w:customStyle="1" w:styleId="39">
     <w:name w:val="WPSOffice手动目录 1"/>
     <w:qFormat/>
     <w:uiPriority w:val="0"/>

</xml_diff>